<commit_message>
feat: complete UI rewrite with tab layout, SVGs, Azure Migrate CSV, and new prompts
</commit_message>
<xml_diff>
--- a/templates/solution_template.docx.docx
+++ b/templates/solution_template.docx.docx
@@ -73,7 +73,6 @@
           </w14:shadow>
         </w:rPr>
       </w:pPr>
-      <w:proofErr w:type="spellStart"/>
       <w:r>
         <w:rPr>
           <w:rFonts w:cs="Times New Roman" w:hint="eastAsia"/>
@@ -89,7 +88,6 @@
         </w:rPr>
         <w:t>RedSteed</w:t>
       </w:r>
-      <w:proofErr w:type="spellEnd"/>
       <w:r>
         <w:rPr>
           <w:rFonts w:cs="Times New Roman" w:hint="eastAsia"/>
@@ -196,23 +194,7 @@
           <w:sz w:val="18"/>
           <w:szCs w:val="21"/>
         </w:rPr>
-        <w:t>本文档为深圳正欣软件设计了一套基于 Azure AI 的全球智能商务沟通平台。该平台旨在为跨国企业、商务人士提供无缝的、多语言的、高效的沟通协作体验，核心围绕 </w:t>
-      </w:r>
-      <w:proofErr w:type="spellStart"/>
-      <w:r>
-        <w:rPr>
-          <w:sz w:val="18"/>
-          <w:szCs w:val="21"/>
-        </w:rPr>
-        <w:t>AzureOpenAI</w:t>
-      </w:r>
-      <w:proofErr w:type="spellEnd"/>
-      <w:r>
-        <w:rPr>
-          <w:sz w:val="18"/>
-          <w:szCs w:val="21"/>
-        </w:rPr>
-        <w:t xml:space="preserve"> Service (GPT-5) 和 Azure AI Speech 构建。通过集成 即时翻译、智能会议纪要、虚拟商务助手 等核心功能</w:t>
+        <w:t>本文档为深圳正欣软件设计了一套基于 Azure AI 的全球智能商务沟通平台。该平台旨在为跨国企业、商务人士提供无缝的、多语言的、高效的沟通协作体验，核心围绕 AzureOpenAI Service (GPT-5) 和 Azure AI Speech 构建。通过集成 即时翻译、智能会议纪要、虚拟商务助手 等核心功能</w:t>
       </w:r>
       <w:r>
         <w:rPr>
@@ -519,21 +501,12 @@
           <w:szCs w:val="21"/>
         </w:rPr>
       </w:pPr>
-      <w:proofErr w:type="spellStart"/>
       <w:r>
         <w:rPr>
           <w:sz w:val="18"/>
           <w:szCs w:val="21"/>
         </w:rPr>
-        <w:t>RedSteed</w:t>
-      </w:r>
-      <w:proofErr w:type="spellEnd"/>
-      <w:r>
-        <w:rPr>
-          <w:sz w:val="18"/>
-          <w:szCs w:val="21"/>
-        </w:rPr>
-        <w:t xml:space="preserve"> 发现，其合作伙伴渴望拥抱 AI，但深受通用大模型的数据泄露恐惧困扰。</w:t>
+        <w:t>RedSteed 发现，其合作伙伴渴望拥抱 AI，但深受通用大模型的数据泄露恐惧困扰。</w:t>
       </w:r>
     </w:p>
     <w:p>
@@ -629,39 +602,7 @@
           <w:sz w:val="18"/>
           <w:szCs w:val="21"/>
         </w:rPr>
-        <w:t>机遇: </w:t>
-      </w:r>
-      <w:proofErr w:type="spellStart"/>
-      <w:r>
-        <w:rPr>
-          <w:sz w:val="18"/>
-          <w:szCs w:val="21"/>
-        </w:rPr>
-        <w:t>RedSteed</w:t>
-      </w:r>
-      <w:proofErr w:type="spellEnd"/>
-      <w:r>
-        <w:rPr>
-          <w:sz w:val="18"/>
-          <w:szCs w:val="21"/>
-        </w:rPr>
-        <w:t xml:space="preserve"> 利用 Neural Estate平台，将 Azure 的底层资源封装为“行业 AI 云”。</w:t>
-      </w:r>
-      <w:proofErr w:type="spellStart"/>
-      <w:r>
-        <w:rPr>
-          <w:sz w:val="18"/>
-          <w:szCs w:val="21"/>
-        </w:rPr>
-        <w:t>RedSteed</w:t>
-      </w:r>
-      <w:proofErr w:type="spellEnd"/>
-      <w:r>
-        <w:rPr>
-          <w:sz w:val="18"/>
-          <w:szCs w:val="21"/>
-        </w:rPr>
-        <w:t xml:space="preserve"> 转售 AI 能力，通过管理费和资源溢价获利，同时加强了与奢侈品生态的绑定。</w:t>
+        <w:t>机遇: RedSteed 利用 Neural Estate平台，将 Azure 的底层资源封装为“行业 AI 云”。RedSteed 转售 AI 能力，通过管理费和资源溢价获利，同时加强了与奢侈品生态的绑定。</w:t>
       </w:r>
     </w:p>
     <w:p>
@@ -1050,21 +991,7 @@
         <w:rPr>
           <w:sz w:val="18"/>
         </w:rPr>
-        <w:t xml:space="preserve">控制平面: 位于 East US 2 的 admin 系列资源组。这是 </w:t>
-      </w:r>
-      <w:proofErr w:type="spellStart"/>
-      <w:r>
-        <w:rPr>
-          <w:sz w:val="18"/>
-        </w:rPr>
-        <w:t>RedSteed</w:t>
-      </w:r>
-      <w:proofErr w:type="spellEnd"/>
-      <w:r>
-        <w:rPr>
-          <w:sz w:val="18"/>
-        </w:rPr>
-        <w:t xml:space="preserve"> 为客户开设的“管理账户”。例如，admin-6996 可能是某顶级跑车品牌的专用 AI 项目，里面存储了该品牌的维修手册和车主服务协议的向量索引。</w:t>
+        <w:t>控制平面: 位于 East US 2 的 admin 系列资源组。这是 RedSteed 为客户开设的“管理账户”。例如，admin-6996 可能是某顶级跑车品牌的专用 AI 项目，里面存储了该品牌的维修手册和车主服务协议的向量索引。</w:t>
       </w:r>
     </w:p>
     <w:p>
@@ -1104,35 +1031,7 @@
         <w:rPr>
           <w:sz w:val="18"/>
         </w:rPr>
-        <w:t>混合连接: 对于位于亚洲的客户（之前的 </w:t>
-      </w:r>
-      <w:proofErr w:type="spellStart"/>
-      <w:r>
-        <w:rPr>
-          <w:sz w:val="18"/>
-        </w:rPr>
-        <w:t>rg-Talklingo</w:t>
-      </w:r>
-      <w:proofErr w:type="spellEnd"/>
-      <w:r>
-        <w:rPr>
-          <w:sz w:val="18"/>
-        </w:rPr>
-        <w:t>），通过 Azure 骨干网的高速链路连接至美国核心区，或在当地部署边缘节点（ </w:t>
-      </w:r>
-      <w:proofErr w:type="spellStart"/>
-      <w:r>
-        <w:rPr>
-          <w:sz w:val="18"/>
-        </w:rPr>
-        <w:t>talklingo</w:t>
-      </w:r>
-      <w:proofErr w:type="spellEnd"/>
-      <w:r>
-        <w:rPr>
-          <w:sz w:val="18"/>
-        </w:rPr>
-        <w:t>-resource），实现全球覆盖。</w:t>
+        <w:t>混合连接: 对于位于亚洲的客户（之前的 rg-Talklingo），通过 Azure 骨干网的高速链路连接至美国核心区，或在当地部署边缘节点（ talklingo-resource），实现全球覆盖。</w:t>
       </w:r>
     </w:p>
     <w:p>
@@ -1539,33 +1438,11 @@
           <w:sz w:val="18"/>
         </w:rPr>
       </w:pPr>
-      <w:proofErr w:type="spellStart"/>
       <w:r>
         <w:rPr>
           <w:sz w:val="18"/>
         </w:rPr>
-        <w:t>RedSteed</w:t>
-      </w:r>
-      <w:proofErr w:type="spellEnd"/>
-      <w:r>
-        <w:rPr>
-          <w:sz w:val="18"/>
-        </w:rPr>
-        <w:t xml:space="preserve"> SDK: </w:t>
-      </w:r>
-      <w:proofErr w:type="spellStart"/>
-      <w:r>
-        <w:rPr>
-          <w:sz w:val="18"/>
-        </w:rPr>
-        <w:t>RedSteed</w:t>
-      </w:r>
-      <w:proofErr w:type="spellEnd"/>
-      <w:r>
-        <w:rPr>
-          <w:sz w:val="18"/>
-        </w:rPr>
-        <w:t xml:space="preserve"> 向 B2B 客户提供封装好的 SDK。客户系统调用 SDK 时，需传入 Tenant-ID。</w:t>
+        <w:t>RedSteed SDK: RedSteed 向 B2B 客户提供封装好的 SDK。客户系统调用 SDK 时，需传入 Tenant-ID。</w:t>
       </w:r>
     </w:p>
     <w:p>
@@ -1612,21 +1489,7 @@
         <w:rPr>
           <w:sz w:val="18"/>
         </w:rPr>
-        <w:t xml:space="preserve">计费集成: 网关实时记录每个 Tenant 的 Token 消耗，对接 </w:t>
-      </w:r>
-      <w:proofErr w:type="spellStart"/>
-      <w:r>
-        <w:rPr>
-          <w:sz w:val="18"/>
-        </w:rPr>
-        <w:t>RedSteed</w:t>
-      </w:r>
-      <w:proofErr w:type="spellEnd"/>
-      <w:r>
-        <w:rPr>
-          <w:sz w:val="18"/>
-        </w:rPr>
-        <w:t xml:space="preserve"> 的财务系统生成月度账单。</w:t>
+        <w:t>计费集成: 网关实时记录每个 Tenant 的 Token 消耗，对接 RedSteed 的财务系统生成月度账单。</w:t>
       </w:r>
     </w:p>
     <w:p>
@@ -1742,14 +1605,21 @@
         <w:tblLook w:val="04A0" w:firstRow="1" w:lastRow="0" w:firstColumn="1" w:lastColumn="0" w:noHBand="0" w:noVBand="1"/>
       </w:tblPr>
       <w:tblGrid>
-        <w:gridCol w:w="2304"/>
-        <w:gridCol w:w="1802"/>
-        <w:gridCol w:w="3969"/>
+        <w:gridCol w:w="1597"/>
+        <w:gridCol w:w="1650"/>
+        <w:gridCol w:w="998"/>
+        <w:gridCol w:w="4051"/>
       </w:tblGrid>
       <w:tr>
         <w:tc>
           <w:tcPr>
             <w:tcW w:w="0" w:type="auto"/>
+            <w:tcBorders>
+              <w:top w:val="single" w:sz="4" w:space="0" w:color="BFBFBF" w:themeColor="background1" w:themeShade="BF"/>
+              <w:left w:val="single" w:sz="4" w:space="0" w:color="BFBFBF" w:themeColor="background1" w:themeShade="BF"/>
+              <w:bottom w:val="single" w:sz="4" w:space="0" w:color="BFBFBF" w:themeColor="background1" w:themeShade="BF"/>
+              <w:right w:val="single" w:sz="4" w:space="0" w:color="BFBFBF" w:themeColor="background1" w:themeShade="BF"/>
+            </w:tcBorders>
             <w:hideMark/>
           </w:tcPr>
           <w:p>
@@ -1761,27 +1631,65 @@
             </w:pPr>
             <w:r>
               <w:rPr>
+                <w:rFonts w:hint="eastAsia"/>
                 <w:sz w:val="18"/>
                 <w:szCs w:val="21"/>
               </w:rPr>
-              <w:t>资源名称</w:t>
+              <w:t>服务名称</w:t>
             </w:r>
           </w:p>
         </w:tc>
         <w:tc>
           <w:tcPr>
-            <w:tcW w:w="1802" w:type="dxa"/>
+            <w:tcW w:w="0" w:type="auto"/>
+            <w:tcBorders>
+              <w:top w:val="single" w:sz="4" w:space="0" w:color="BFBFBF" w:themeColor="background1" w:themeShade="BF"/>
+              <w:left w:val="single" w:sz="4" w:space="0" w:color="BFBFBF" w:themeColor="background1" w:themeShade="BF"/>
+              <w:bottom w:val="single" w:sz="4" w:space="0" w:color="BFBFBF" w:themeColor="background1" w:themeShade="BF"/>
+              <w:right w:val="single" w:sz="4" w:space="0" w:color="BFBFBF" w:themeColor="background1" w:themeShade="BF"/>
+            </w:tcBorders>
             <w:hideMark/>
           </w:tcPr>
           <w:p>
             <w:pPr>
               <w:rPr>
+                <w:rFonts w:hint="eastAsia"/>
                 <w:sz w:val="18"/>
                 <w:szCs w:val="21"/>
               </w:rPr>
             </w:pPr>
             <w:r>
               <w:rPr>
+                <w:rFonts w:hint="eastAsia"/>
+                <w:sz w:val="18"/>
+                <w:szCs w:val="21"/>
+              </w:rPr>
+              <w:t>配置规格 (SKU)</w:t>
+            </w:r>
+          </w:p>
+        </w:tc>
+        <w:tc>
+          <w:tcPr>
+            <w:tcW w:w="0" w:type="auto"/>
+            <w:tcBorders>
+              <w:top w:val="single" w:sz="4" w:space="0" w:color="BFBFBF" w:themeColor="background1" w:themeShade="BF"/>
+              <w:left w:val="single" w:sz="4" w:space="0" w:color="BFBFBF" w:themeColor="background1" w:themeShade="BF"/>
+              <w:bottom w:val="single" w:sz="4" w:space="0" w:color="BFBFBF" w:themeColor="background1" w:themeShade="BF"/>
+              <w:right w:val="single" w:sz="4" w:space="0" w:color="BFBFBF" w:themeColor="background1" w:themeShade="BF"/>
+            </w:tcBorders>
+            <w:hideMark/>
+          </w:tcPr>
+          <w:p>
+            <w:pPr>
+              <w:rPr>
+                <w:rFonts w:hint="eastAsia"/>
+                <w:sz w:val="18"/>
+                <w:szCs w:val="21"/>
+              </w:rPr>
+            </w:pPr>
+            <w:r>
+              <w:rPr>
+                <w:rFonts w:hint="eastAsia"/>
                 <w:sz w:val="18"/>
                 <w:szCs w:val="21"/>
               </w:rPr>
@@ -1791,22 +1699,30 @@
         </w:tc>
         <w:tc>
           <w:tcPr>
-            <w:tcW w:w="3969" w:type="dxa"/>
+            <w:tcW w:w="0" w:type="auto"/>
+            <w:tcBorders>
+              <w:top w:val="single" w:sz="4" w:space="0" w:color="BFBFBF" w:themeColor="background1" w:themeShade="BF"/>
+              <w:left w:val="single" w:sz="4" w:space="0" w:color="BFBFBF" w:themeColor="background1" w:themeShade="BF"/>
+              <w:bottom w:val="single" w:sz="4" w:space="0" w:color="BFBFBF" w:themeColor="background1" w:themeShade="BF"/>
+              <w:right w:val="single" w:sz="4" w:space="0" w:color="BFBFBF" w:themeColor="background1" w:themeShade="BF"/>
+            </w:tcBorders>
             <w:hideMark/>
           </w:tcPr>
           <w:p>
             <w:pPr>
               <w:rPr>
+                <w:rFonts w:hint="eastAsia"/>
                 <w:sz w:val="18"/>
                 <w:szCs w:val="21"/>
               </w:rPr>
             </w:pPr>
             <w:r>
               <w:rPr>
+                <w:rFonts w:hint="eastAsia"/>
                 <w:sz w:val="18"/>
                 <w:szCs w:val="21"/>
               </w:rPr>
-              <w:t>规模与用途</w:t>
+              <w:t>核心用途</w:t>
             </w:r>
           </w:p>
         </w:tc>
@@ -1815,38 +1731,83 @@
         <w:tc>
           <w:tcPr>
             <w:tcW w:w="0" w:type="auto"/>
+            <w:tcBorders>
+              <w:top w:val="single" w:sz="4" w:space="0" w:color="BFBFBF" w:themeColor="background1" w:themeShade="BF"/>
+              <w:left w:val="single" w:sz="4" w:space="0" w:color="BFBFBF" w:themeColor="background1" w:themeShade="BF"/>
+              <w:bottom w:val="single" w:sz="4" w:space="0" w:color="BFBFBF" w:themeColor="background1" w:themeShade="BF"/>
+              <w:right w:val="single" w:sz="4" w:space="0" w:color="BFBFBF" w:themeColor="background1" w:themeShade="BF"/>
+            </w:tcBorders>
             <w:hideMark/>
           </w:tcPr>
           <w:p>
             <w:pPr>
               <w:rPr>
+                <w:rFonts w:hint="eastAsia"/>
                 <w:sz w:val="18"/>
                 <w:szCs w:val="21"/>
               </w:rPr>
             </w:pPr>
             <w:r>
               <w:rPr>
+                <w:rFonts w:hint="eastAsia"/>
                 <w:sz w:val="18"/>
                 <w:szCs w:val="21"/>
               </w:rPr>
-              <w:t>admin-2848-resource</w:t>
+              <w:t>Azure AI Vision</w:t>
             </w:r>
           </w:p>
         </w:tc>
         <w:tc>
           <w:tcPr>
-            <w:tcW w:w="1802" w:type="dxa"/>
+            <w:tcW w:w="0" w:type="auto"/>
+            <w:tcBorders>
+              <w:top w:val="single" w:sz="4" w:space="0" w:color="BFBFBF" w:themeColor="background1" w:themeShade="BF"/>
+              <w:left w:val="single" w:sz="4" w:space="0" w:color="BFBFBF" w:themeColor="background1" w:themeShade="BF"/>
+              <w:bottom w:val="single" w:sz="4" w:space="0" w:color="BFBFBF" w:themeColor="background1" w:themeShade="BF"/>
+              <w:right w:val="single" w:sz="4" w:space="0" w:color="BFBFBF" w:themeColor="background1" w:themeShade="BF"/>
+            </w:tcBorders>
             <w:hideMark/>
           </w:tcPr>
           <w:p>
             <w:pPr>
               <w:rPr>
+                <w:rFonts w:hint="eastAsia"/>
                 <w:sz w:val="18"/>
                 <w:szCs w:val="21"/>
               </w:rPr>
             </w:pPr>
             <w:r>
               <w:rPr>
+                <w:rFonts w:hint="eastAsia"/>
+                <w:sz w:val="18"/>
+                <w:szCs w:val="21"/>
+              </w:rPr>
+              <w:t>Standard</w:t>
+            </w:r>
+          </w:p>
+        </w:tc>
+        <w:tc>
+          <w:tcPr>
+            <w:tcW w:w="0" w:type="auto"/>
+            <w:tcBorders>
+              <w:top w:val="single" w:sz="4" w:space="0" w:color="BFBFBF" w:themeColor="background1" w:themeShade="BF"/>
+              <w:left w:val="single" w:sz="4" w:space="0" w:color="BFBFBF" w:themeColor="background1" w:themeShade="BF"/>
+              <w:bottom w:val="single" w:sz="4" w:space="0" w:color="BFBFBF" w:themeColor="background1" w:themeShade="BF"/>
+              <w:right w:val="single" w:sz="4" w:space="0" w:color="BFBFBF" w:themeColor="background1" w:themeShade="BF"/>
+            </w:tcBorders>
+            <w:hideMark/>
+          </w:tcPr>
+          <w:p>
+            <w:pPr>
+              <w:rPr>
+                <w:rFonts w:hint="eastAsia"/>
+                <w:sz w:val="18"/>
+                <w:szCs w:val="21"/>
+              </w:rPr>
+            </w:pPr>
+            <w:r>
+              <w:rPr>
+                <w:rFonts w:hint="eastAsia"/>
                 <w:sz w:val="18"/>
                 <w:szCs w:val="21"/>
               </w:rPr>
@@ -1856,37 +1817,30 @@
         </w:tc>
         <w:tc>
           <w:tcPr>
-            <w:tcW w:w="3969" w:type="dxa"/>
+            <w:tcW w:w="0" w:type="auto"/>
+            <w:tcBorders>
+              <w:top w:val="single" w:sz="4" w:space="0" w:color="BFBFBF" w:themeColor="background1" w:themeShade="BF"/>
+              <w:left w:val="single" w:sz="4" w:space="0" w:color="BFBFBF" w:themeColor="background1" w:themeShade="BF"/>
+              <w:bottom w:val="single" w:sz="4" w:space="0" w:color="BFBFBF" w:themeColor="background1" w:themeShade="BF"/>
+              <w:right w:val="single" w:sz="4" w:space="0" w:color="BFBFBF" w:themeColor="background1" w:themeShade="BF"/>
+            </w:tcBorders>
             <w:hideMark/>
           </w:tcPr>
           <w:p>
             <w:pPr>
               <w:rPr>
+                <w:rFonts w:hint="eastAsia"/>
                 <w:sz w:val="18"/>
                 <w:szCs w:val="21"/>
               </w:rPr>
             </w:pPr>
             <w:r>
               <w:rPr>
+                <w:rFonts w:hint="eastAsia"/>
                 <w:sz w:val="18"/>
                 <w:szCs w:val="21"/>
               </w:rPr>
-              <w:t>Azure AI Foundry Hub</w:t>
-            </w:r>
-          </w:p>
-          <w:p>
-            <w:pPr>
-              <w:rPr>
-                <w:sz w:val="18"/>
-                <w:szCs w:val="21"/>
-              </w:rPr>
-            </w:pPr>
-            <w:r>
-              <w:rPr>
-                <w:sz w:val="18"/>
-                <w:szCs w:val="21"/>
-              </w:rPr>
-              <w:t>用于客户 A 的数据隔离与模型管理</w:t>
+              <w:t>核心功能。假设每月有 100万 次动作识别请求。</w:t>
             </w:r>
           </w:p>
         </w:tc>
@@ -1895,39 +1849,83 @@
         <w:tc>
           <w:tcPr>
             <w:tcW w:w="0" w:type="auto"/>
+            <w:tcBorders>
+              <w:top w:val="single" w:sz="4" w:space="0" w:color="BFBFBF" w:themeColor="background1" w:themeShade="BF"/>
+              <w:left w:val="single" w:sz="4" w:space="0" w:color="BFBFBF" w:themeColor="background1" w:themeShade="BF"/>
+              <w:bottom w:val="single" w:sz="4" w:space="0" w:color="BFBFBF" w:themeColor="background1" w:themeShade="BF"/>
+              <w:right w:val="single" w:sz="4" w:space="0" w:color="BFBFBF" w:themeColor="background1" w:themeShade="BF"/>
+            </w:tcBorders>
             <w:hideMark/>
           </w:tcPr>
           <w:p>
             <w:pPr>
               <w:rPr>
+                <w:rFonts w:hint="eastAsia"/>
                 <w:sz w:val="18"/>
                 <w:szCs w:val="21"/>
               </w:rPr>
             </w:pPr>
             <w:r>
               <w:rPr>
+                <w:rFonts w:hint="eastAsia"/>
                 <w:sz w:val="18"/>
                 <w:szCs w:val="21"/>
               </w:rPr>
-              <w:lastRenderedPageBreak/>
-              <w:t>admin-6996-resource</w:t>
+              <w:t>Azure OpenAI</w:t>
             </w:r>
           </w:p>
         </w:tc>
         <w:tc>
           <w:tcPr>
-            <w:tcW w:w="1802" w:type="dxa"/>
+            <w:tcW w:w="0" w:type="auto"/>
+            <w:tcBorders>
+              <w:top w:val="single" w:sz="4" w:space="0" w:color="BFBFBF" w:themeColor="background1" w:themeShade="BF"/>
+              <w:left w:val="single" w:sz="4" w:space="0" w:color="BFBFBF" w:themeColor="background1" w:themeShade="BF"/>
+              <w:bottom w:val="single" w:sz="4" w:space="0" w:color="BFBFBF" w:themeColor="background1" w:themeShade="BF"/>
+              <w:right w:val="single" w:sz="4" w:space="0" w:color="BFBFBF" w:themeColor="background1" w:themeShade="BF"/>
+            </w:tcBorders>
             <w:hideMark/>
           </w:tcPr>
           <w:p>
             <w:pPr>
               <w:rPr>
+                <w:rFonts w:hint="eastAsia"/>
                 <w:sz w:val="18"/>
                 <w:szCs w:val="21"/>
               </w:rPr>
             </w:pPr>
             <w:r>
               <w:rPr>
+                <w:rFonts w:hint="eastAsia"/>
+                <w:sz w:val="18"/>
+                <w:szCs w:val="21"/>
+              </w:rPr>
+              <w:t>GPT-4o-mini</w:t>
+            </w:r>
+          </w:p>
+        </w:tc>
+        <w:tc>
+          <w:tcPr>
+            <w:tcW w:w="0" w:type="auto"/>
+            <w:tcBorders>
+              <w:top w:val="single" w:sz="4" w:space="0" w:color="BFBFBF" w:themeColor="background1" w:themeShade="BF"/>
+              <w:left w:val="single" w:sz="4" w:space="0" w:color="BFBFBF" w:themeColor="background1" w:themeShade="BF"/>
+              <w:bottom w:val="single" w:sz="4" w:space="0" w:color="BFBFBF" w:themeColor="background1" w:themeShade="BF"/>
+              <w:right w:val="single" w:sz="4" w:space="0" w:color="BFBFBF" w:themeColor="background1" w:themeShade="BF"/>
+            </w:tcBorders>
+            <w:hideMark/>
+          </w:tcPr>
+          <w:p>
+            <w:pPr>
+              <w:rPr>
+                <w:rFonts w:hint="eastAsia"/>
+                <w:sz w:val="18"/>
+                <w:szCs w:val="21"/>
+              </w:rPr>
+            </w:pPr>
+            <w:r>
+              <w:rPr>
+                <w:rFonts w:hint="eastAsia"/>
                 <w:sz w:val="18"/>
                 <w:szCs w:val="21"/>
               </w:rPr>
@@ -1937,37 +1935,30 @@
         </w:tc>
         <w:tc>
           <w:tcPr>
-            <w:tcW w:w="3969" w:type="dxa"/>
+            <w:tcW w:w="0" w:type="auto"/>
+            <w:tcBorders>
+              <w:top w:val="single" w:sz="4" w:space="0" w:color="BFBFBF" w:themeColor="background1" w:themeShade="BF"/>
+              <w:left w:val="single" w:sz="4" w:space="0" w:color="BFBFBF" w:themeColor="background1" w:themeShade="BF"/>
+              <w:bottom w:val="single" w:sz="4" w:space="0" w:color="BFBFBF" w:themeColor="background1" w:themeShade="BF"/>
+              <w:right w:val="single" w:sz="4" w:space="0" w:color="BFBFBF" w:themeColor="background1" w:themeShade="BF"/>
+            </w:tcBorders>
             <w:hideMark/>
           </w:tcPr>
           <w:p>
             <w:pPr>
               <w:rPr>
+                <w:rFonts w:hint="eastAsia"/>
                 <w:sz w:val="18"/>
                 <w:szCs w:val="21"/>
               </w:rPr>
             </w:pPr>
             <w:r>
               <w:rPr>
+                <w:rFonts w:hint="eastAsia"/>
                 <w:sz w:val="18"/>
                 <w:szCs w:val="21"/>
               </w:rPr>
-              <w:t>Azure AI Foundry Hub</w:t>
-            </w:r>
-          </w:p>
-          <w:p>
-            <w:pPr>
-              <w:rPr>
-                <w:sz w:val="18"/>
-                <w:szCs w:val="21"/>
-              </w:rPr>
-            </w:pPr>
-            <w:r>
-              <w:rPr>
-                <w:sz w:val="18"/>
-                <w:szCs w:val="21"/>
-              </w:rPr>
-              <w:t>用于客户 B 的数据隔离</w:t>
+              <w:t>支撑每月数亿 Token 的高频陪伴对话。</w:t>
             </w:r>
           </w:p>
         </w:tc>
@@ -1976,78 +1967,117 @@
         <w:tc>
           <w:tcPr>
             <w:tcW w:w="0" w:type="auto"/>
+            <w:tcBorders>
+              <w:top w:val="single" w:sz="4" w:space="0" w:color="BFBFBF" w:themeColor="background1" w:themeShade="BF"/>
+              <w:left w:val="single" w:sz="4" w:space="0" w:color="BFBFBF" w:themeColor="background1" w:themeShade="BF"/>
+              <w:bottom w:val="single" w:sz="4" w:space="0" w:color="BFBFBF" w:themeColor="background1" w:themeShade="BF"/>
+              <w:right w:val="single" w:sz="4" w:space="0" w:color="BFBFBF" w:themeColor="background1" w:themeShade="BF"/>
+            </w:tcBorders>
             <w:hideMark/>
           </w:tcPr>
           <w:p>
             <w:pPr>
               <w:rPr>
+                <w:rFonts w:hint="eastAsia"/>
                 <w:sz w:val="18"/>
                 <w:szCs w:val="21"/>
               </w:rPr>
             </w:pPr>
             <w:r>
               <w:rPr>
+                <w:rFonts w:hint="eastAsia"/>
                 <w:sz w:val="18"/>
                 <w:szCs w:val="21"/>
               </w:rPr>
-              <w:t>1105test20 - 1105test35</w:t>
+              <w:lastRenderedPageBreak/>
+              <w:t>Azure OpenAI</w:t>
             </w:r>
           </w:p>
         </w:tc>
         <w:tc>
           <w:tcPr>
-            <w:tcW w:w="1802" w:type="dxa"/>
+            <w:tcW w:w="0" w:type="auto"/>
+            <w:tcBorders>
+              <w:top w:val="single" w:sz="4" w:space="0" w:color="BFBFBF" w:themeColor="background1" w:themeShade="BF"/>
+              <w:left w:val="single" w:sz="4" w:space="0" w:color="BFBFBF" w:themeColor="background1" w:themeShade="BF"/>
+              <w:bottom w:val="single" w:sz="4" w:space="0" w:color="BFBFBF" w:themeColor="background1" w:themeShade="BF"/>
+              <w:right w:val="single" w:sz="4" w:space="0" w:color="BFBFBF" w:themeColor="background1" w:themeShade="BF"/>
+            </w:tcBorders>
             <w:hideMark/>
           </w:tcPr>
           <w:p>
             <w:pPr>
               <w:rPr>
+                <w:rFonts w:hint="eastAsia"/>
                 <w:sz w:val="18"/>
                 <w:szCs w:val="21"/>
               </w:rPr>
             </w:pPr>
             <w:r>
               <w:rPr>
+                <w:rFonts w:hint="eastAsia"/>
                 <w:sz w:val="18"/>
                 <w:szCs w:val="21"/>
               </w:rPr>
-              <w:t>East US</w:t>
+              <w:t>GPT-4o</w:t>
             </w:r>
           </w:p>
         </w:tc>
         <w:tc>
           <w:tcPr>
-            <w:tcW w:w="3969" w:type="dxa"/>
+            <w:tcW w:w="0" w:type="auto"/>
+            <w:tcBorders>
+              <w:top w:val="single" w:sz="4" w:space="0" w:color="BFBFBF" w:themeColor="background1" w:themeShade="BF"/>
+              <w:left w:val="single" w:sz="4" w:space="0" w:color="BFBFBF" w:themeColor="background1" w:themeShade="BF"/>
+              <w:bottom w:val="single" w:sz="4" w:space="0" w:color="BFBFBF" w:themeColor="background1" w:themeShade="BF"/>
+              <w:right w:val="single" w:sz="4" w:space="0" w:color="BFBFBF" w:themeColor="background1" w:themeShade="BF"/>
+            </w:tcBorders>
             <w:hideMark/>
           </w:tcPr>
           <w:p>
             <w:pPr>
               <w:rPr>
+                <w:rFonts w:hint="eastAsia"/>
                 <w:sz w:val="18"/>
                 <w:szCs w:val="21"/>
               </w:rPr>
             </w:pPr>
             <w:r>
               <w:rPr>
+                <w:rFonts w:hint="eastAsia"/>
                 <w:sz w:val="18"/>
                 <w:szCs w:val="21"/>
               </w:rPr>
-              <w:t>Azure OpenAI Service (x16)</w:t>
+              <w:t>East US 2</w:t>
             </w:r>
           </w:p>
+        </w:tc>
+        <w:tc>
+          <w:tcPr>
+            <w:tcW w:w="0" w:type="auto"/>
+            <w:tcBorders>
+              <w:top w:val="single" w:sz="4" w:space="0" w:color="BFBFBF" w:themeColor="background1" w:themeShade="BF"/>
+              <w:left w:val="single" w:sz="4" w:space="0" w:color="BFBFBF" w:themeColor="background1" w:themeShade="BF"/>
+              <w:bottom w:val="single" w:sz="4" w:space="0" w:color="BFBFBF" w:themeColor="background1" w:themeShade="BF"/>
+              <w:right w:val="single" w:sz="4" w:space="0" w:color="BFBFBF" w:themeColor="background1" w:themeShade="BF"/>
+            </w:tcBorders>
+            <w:hideMark/>
+          </w:tcPr>
           <w:p>
             <w:pPr>
               <w:rPr>
+                <w:rFonts w:hint="eastAsia"/>
                 <w:sz w:val="18"/>
                 <w:szCs w:val="21"/>
               </w:rPr>
             </w:pPr>
             <w:r>
               <w:rPr>
+                <w:rFonts w:hint="eastAsia"/>
                 <w:sz w:val="18"/>
                 <w:szCs w:val="21"/>
               </w:rPr>
-              <w:t>大规模标准模型池 (GPT-4.1/4o)</w:t>
+              <w:t>每月生成数万份高质量的个性化训练计划。</w:t>
             </w:r>
           </w:p>
         </w:tc>
@@ -2056,78 +2086,116 @@
         <w:tc>
           <w:tcPr>
             <w:tcW w:w="0" w:type="auto"/>
+            <w:tcBorders>
+              <w:top w:val="single" w:sz="4" w:space="0" w:color="BFBFBF" w:themeColor="background1" w:themeShade="BF"/>
+              <w:left w:val="single" w:sz="4" w:space="0" w:color="BFBFBF" w:themeColor="background1" w:themeShade="BF"/>
+              <w:bottom w:val="single" w:sz="4" w:space="0" w:color="BFBFBF" w:themeColor="background1" w:themeShade="BF"/>
+              <w:right w:val="single" w:sz="4" w:space="0" w:color="BFBFBF" w:themeColor="background1" w:themeShade="BF"/>
+            </w:tcBorders>
             <w:hideMark/>
           </w:tcPr>
           <w:p>
             <w:pPr>
               <w:rPr>
+                <w:rFonts w:hint="eastAsia"/>
                 <w:sz w:val="18"/>
                 <w:szCs w:val="21"/>
               </w:rPr>
             </w:pPr>
             <w:r>
               <w:rPr>
+                <w:rFonts w:hint="eastAsia"/>
                 <w:sz w:val="18"/>
                 <w:szCs w:val="21"/>
               </w:rPr>
-              <w:t>1110test100</w:t>
+              <w:t>Azure AI Speech</w:t>
             </w:r>
           </w:p>
         </w:tc>
         <w:tc>
           <w:tcPr>
-            <w:tcW w:w="1802" w:type="dxa"/>
+            <w:tcW w:w="0" w:type="auto"/>
+            <w:tcBorders>
+              <w:top w:val="single" w:sz="4" w:space="0" w:color="BFBFBF" w:themeColor="background1" w:themeShade="BF"/>
+              <w:left w:val="single" w:sz="4" w:space="0" w:color="BFBFBF" w:themeColor="background1" w:themeShade="BF"/>
+              <w:bottom w:val="single" w:sz="4" w:space="0" w:color="BFBFBF" w:themeColor="background1" w:themeShade="BF"/>
+              <w:right w:val="single" w:sz="4" w:space="0" w:color="BFBFBF" w:themeColor="background1" w:themeShade="BF"/>
+            </w:tcBorders>
             <w:hideMark/>
           </w:tcPr>
           <w:p>
             <w:pPr>
               <w:rPr>
+                <w:rFonts w:hint="eastAsia"/>
                 <w:sz w:val="18"/>
                 <w:szCs w:val="21"/>
               </w:rPr>
             </w:pPr>
             <w:r>
               <w:rPr>
+                <w:rFonts w:hint="eastAsia"/>
                 <w:sz w:val="18"/>
                 <w:szCs w:val="21"/>
               </w:rPr>
-              <w:t>East US</w:t>
+              <w:t>Standard (S0)</w:t>
             </w:r>
           </w:p>
         </w:tc>
         <w:tc>
           <w:tcPr>
-            <w:tcW w:w="3969" w:type="dxa"/>
+            <w:tcW w:w="0" w:type="auto"/>
+            <w:tcBorders>
+              <w:top w:val="single" w:sz="4" w:space="0" w:color="BFBFBF" w:themeColor="background1" w:themeShade="BF"/>
+              <w:left w:val="single" w:sz="4" w:space="0" w:color="BFBFBF" w:themeColor="background1" w:themeShade="BF"/>
+              <w:bottom w:val="single" w:sz="4" w:space="0" w:color="BFBFBF" w:themeColor="background1" w:themeShade="BF"/>
+              <w:right w:val="single" w:sz="4" w:space="0" w:color="BFBFBF" w:themeColor="background1" w:themeShade="BF"/>
+            </w:tcBorders>
             <w:hideMark/>
           </w:tcPr>
           <w:p>
             <w:pPr>
               <w:rPr>
+                <w:rFonts w:hint="eastAsia"/>
                 <w:sz w:val="18"/>
                 <w:szCs w:val="21"/>
               </w:rPr>
             </w:pPr>
             <w:r>
               <w:rPr>
+                <w:rFonts w:hint="eastAsia"/>
                 <w:sz w:val="18"/>
                 <w:szCs w:val="21"/>
               </w:rPr>
-              <w:t>Azure OpenAI Service (PTU)</w:t>
+              <w:t>East US 2</w:t>
             </w:r>
           </w:p>
+        </w:tc>
+        <w:tc>
+          <w:tcPr>
+            <w:tcW w:w="0" w:type="auto"/>
+            <w:tcBorders>
+              <w:top w:val="single" w:sz="4" w:space="0" w:color="BFBFBF" w:themeColor="background1" w:themeShade="BF"/>
+              <w:left w:val="single" w:sz="4" w:space="0" w:color="BFBFBF" w:themeColor="background1" w:themeShade="BF"/>
+              <w:bottom w:val="single" w:sz="4" w:space="0" w:color="BFBFBF" w:themeColor="background1" w:themeShade="BF"/>
+              <w:right w:val="single" w:sz="4" w:space="0" w:color="BFBFBF" w:themeColor="background1" w:themeShade="BF"/>
+            </w:tcBorders>
+            <w:hideMark/>
+          </w:tcPr>
           <w:p>
             <w:pPr>
               <w:rPr>
+                <w:rFonts w:hint="eastAsia"/>
                 <w:sz w:val="18"/>
                 <w:szCs w:val="21"/>
               </w:rPr>
             </w:pPr>
             <w:r>
               <w:rPr>
+                <w:rFonts w:hint="eastAsia"/>
                 <w:sz w:val="18"/>
                 <w:szCs w:val="21"/>
               </w:rPr>
-              <w:t>GPT-5 预配吞吐量实例</w:t>
+              <w:t>TTS 语音播报。</w:t>
             </w:r>
           </w:p>
         </w:tc>
@@ -2136,78 +2204,116 @@
         <w:tc>
           <w:tcPr>
             <w:tcW w:w="0" w:type="auto"/>
+            <w:tcBorders>
+              <w:top w:val="single" w:sz="4" w:space="0" w:color="BFBFBF" w:themeColor="background1" w:themeShade="BF"/>
+              <w:left w:val="single" w:sz="4" w:space="0" w:color="BFBFBF" w:themeColor="background1" w:themeShade="BF"/>
+              <w:bottom w:val="single" w:sz="4" w:space="0" w:color="BFBFBF" w:themeColor="background1" w:themeShade="BF"/>
+              <w:right w:val="single" w:sz="4" w:space="0" w:color="BFBFBF" w:themeColor="background1" w:themeShade="BF"/>
+            </w:tcBorders>
             <w:hideMark/>
           </w:tcPr>
           <w:p>
             <w:pPr>
               <w:rPr>
+                <w:rFonts w:hint="eastAsia"/>
                 <w:sz w:val="18"/>
                 <w:szCs w:val="21"/>
               </w:rPr>
             </w:pPr>
             <w:r>
               <w:rPr>
+                <w:rFonts w:hint="eastAsia"/>
                 <w:sz w:val="18"/>
                 <w:szCs w:val="21"/>
               </w:rPr>
-              <w:t>1110testZ1</w:t>
+              <w:t>Azure IoT Hub</w:t>
             </w:r>
           </w:p>
         </w:tc>
         <w:tc>
           <w:tcPr>
-            <w:tcW w:w="1802" w:type="dxa"/>
+            <w:tcW w:w="0" w:type="auto"/>
+            <w:tcBorders>
+              <w:top w:val="single" w:sz="4" w:space="0" w:color="BFBFBF" w:themeColor="background1" w:themeShade="BF"/>
+              <w:left w:val="single" w:sz="4" w:space="0" w:color="BFBFBF" w:themeColor="background1" w:themeShade="BF"/>
+              <w:bottom w:val="single" w:sz="4" w:space="0" w:color="BFBFBF" w:themeColor="background1" w:themeShade="BF"/>
+              <w:right w:val="single" w:sz="4" w:space="0" w:color="BFBFBF" w:themeColor="background1" w:themeShade="BF"/>
+            </w:tcBorders>
             <w:hideMark/>
           </w:tcPr>
           <w:p>
             <w:pPr>
               <w:rPr>
+                <w:rFonts w:hint="eastAsia"/>
                 <w:sz w:val="18"/>
                 <w:szCs w:val="21"/>
               </w:rPr>
             </w:pPr>
             <w:r>
               <w:rPr>
+                <w:rFonts w:hint="eastAsia"/>
                 <w:sz w:val="18"/>
                 <w:szCs w:val="21"/>
               </w:rPr>
-              <w:t>East US</w:t>
+              <w:t>S1 Tier</w:t>
             </w:r>
           </w:p>
         </w:tc>
         <w:tc>
           <w:tcPr>
-            <w:tcW w:w="3969" w:type="dxa"/>
+            <w:tcW w:w="0" w:type="auto"/>
+            <w:tcBorders>
+              <w:top w:val="single" w:sz="4" w:space="0" w:color="BFBFBF" w:themeColor="background1" w:themeShade="BF"/>
+              <w:left w:val="single" w:sz="4" w:space="0" w:color="BFBFBF" w:themeColor="background1" w:themeShade="BF"/>
+              <w:bottom w:val="single" w:sz="4" w:space="0" w:color="BFBFBF" w:themeColor="background1" w:themeShade="BF"/>
+              <w:right w:val="single" w:sz="4" w:space="0" w:color="BFBFBF" w:themeColor="background1" w:themeShade="BF"/>
+            </w:tcBorders>
             <w:hideMark/>
           </w:tcPr>
           <w:p>
             <w:pPr>
               <w:rPr>
+                <w:rFonts w:hint="eastAsia"/>
                 <w:sz w:val="18"/>
                 <w:szCs w:val="21"/>
               </w:rPr>
             </w:pPr>
             <w:r>
               <w:rPr>
+                <w:rFonts w:hint="eastAsia"/>
                 <w:sz w:val="18"/>
                 <w:szCs w:val="21"/>
               </w:rPr>
-              <w:t>Azure OpenAI Service</w:t>
+              <w:t>East US 2</w:t>
             </w:r>
           </w:p>
+        </w:tc>
+        <w:tc>
+          <w:tcPr>
+            <w:tcW w:w="0" w:type="auto"/>
+            <w:tcBorders>
+              <w:top w:val="single" w:sz="4" w:space="0" w:color="BFBFBF" w:themeColor="background1" w:themeShade="BF"/>
+              <w:left w:val="single" w:sz="4" w:space="0" w:color="BFBFBF" w:themeColor="background1" w:themeShade="BF"/>
+              <w:bottom w:val="single" w:sz="4" w:space="0" w:color="BFBFBF" w:themeColor="background1" w:themeShade="BF"/>
+              <w:right w:val="single" w:sz="4" w:space="0" w:color="BFBFBF" w:themeColor="background1" w:themeShade="BF"/>
+            </w:tcBorders>
+            <w:hideMark/>
+          </w:tcPr>
           <w:p>
             <w:pPr>
               <w:rPr>
+                <w:rFonts w:hint="eastAsia"/>
                 <w:sz w:val="18"/>
                 <w:szCs w:val="21"/>
               </w:rPr>
             </w:pPr>
             <w:r>
               <w:rPr>
+                <w:rFonts w:hint="eastAsia"/>
                 <w:sz w:val="18"/>
                 <w:szCs w:val="21"/>
               </w:rPr>
-              <w:t>用于新模型灰度测试</w:t>
+              <w:t>管理数万台在线设备的连接与安全。</w:t>
             </w:r>
           </w:p>
         </w:tc>
@@ -2216,87 +2322,234 @@
         <w:tc>
           <w:tcPr>
             <w:tcW w:w="0" w:type="auto"/>
+            <w:tcBorders>
+              <w:top w:val="single" w:sz="4" w:space="0" w:color="BFBFBF" w:themeColor="background1" w:themeShade="BF"/>
+              <w:left w:val="single" w:sz="4" w:space="0" w:color="BFBFBF" w:themeColor="background1" w:themeShade="BF"/>
+              <w:bottom w:val="single" w:sz="4" w:space="0" w:color="BFBFBF" w:themeColor="background1" w:themeShade="BF"/>
+              <w:right w:val="single" w:sz="4" w:space="0" w:color="BFBFBF" w:themeColor="background1" w:themeShade="BF"/>
+            </w:tcBorders>
             <w:hideMark/>
           </w:tcPr>
           <w:p>
             <w:pPr>
               <w:rPr>
-                <w:sz w:val="18"/>
-                <w:szCs w:val="21"/>
-              </w:rPr>
-            </w:pPr>
-            <w:proofErr w:type="spellStart"/>
-            <w:r>
-              <w:rPr>
-                <w:sz w:val="18"/>
-                <w:szCs w:val="21"/>
-              </w:rPr>
-              <w:t>talklingo</w:t>
-            </w:r>
-            <w:proofErr w:type="spellEnd"/>
-            <w:r>
-              <w:rPr>
-                <w:sz w:val="18"/>
-                <w:szCs w:val="21"/>
-              </w:rPr>
-              <w:t>-resource</w:t>
-            </w:r>
-          </w:p>
-        </w:tc>
-        <w:tc>
-          <w:tcPr>
-            <w:tcW w:w="1802" w:type="dxa"/>
-            <w:hideMark/>
-          </w:tcPr>
-          <w:p>
-            <w:pPr>
-              <w:rPr>
+                <w:rFonts w:hint="eastAsia"/>
                 <w:sz w:val="18"/>
                 <w:szCs w:val="21"/>
               </w:rPr>
             </w:pPr>
             <w:r>
               <w:rPr>
+                <w:rFonts w:hint="eastAsia"/>
                 <w:sz w:val="18"/>
                 <w:szCs w:val="21"/>
               </w:rPr>
-              <w:t>Southeast Asia</w:t>
+              <w:t>Azure Functions</w:t>
             </w:r>
           </w:p>
         </w:tc>
         <w:tc>
           <w:tcPr>
-            <w:tcW w:w="3969" w:type="dxa"/>
+            <w:tcW w:w="0" w:type="auto"/>
+            <w:tcBorders>
+              <w:top w:val="single" w:sz="4" w:space="0" w:color="BFBFBF" w:themeColor="background1" w:themeShade="BF"/>
+              <w:left w:val="single" w:sz="4" w:space="0" w:color="BFBFBF" w:themeColor="background1" w:themeShade="BF"/>
+              <w:bottom w:val="single" w:sz="4" w:space="0" w:color="BFBFBF" w:themeColor="background1" w:themeShade="BF"/>
+              <w:right w:val="single" w:sz="4" w:space="0" w:color="BFBFBF" w:themeColor="background1" w:themeShade="BF"/>
+            </w:tcBorders>
             <w:hideMark/>
           </w:tcPr>
           <w:p>
             <w:pPr>
               <w:rPr>
+                <w:rFonts w:hint="eastAsia"/>
                 <w:sz w:val="18"/>
                 <w:szCs w:val="21"/>
               </w:rPr>
             </w:pPr>
             <w:r>
               <w:rPr>
+                <w:rFonts w:hint="eastAsia"/>
                 <w:sz w:val="18"/>
                 <w:szCs w:val="21"/>
               </w:rPr>
-              <w:t>Azure AI Foundry Hub</w:t>
+              <w:t>Consumption</w:t>
             </w:r>
           </w:p>
+        </w:tc>
+        <w:tc>
+          <w:tcPr>
+            <w:tcW w:w="0" w:type="auto"/>
+            <w:tcBorders>
+              <w:top w:val="single" w:sz="4" w:space="0" w:color="BFBFBF" w:themeColor="background1" w:themeShade="BF"/>
+              <w:left w:val="single" w:sz="4" w:space="0" w:color="BFBFBF" w:themeColor="background1" w:themeShade="BF"/>
+              <w:bottom w:val="single" w:sz="4" w:space="0" w:color="BFBFBF" w:themeColor="background1" w:themeShade="BF"/>
+              <w:right w:val="single" w:sz="4" w:space="0" w:color="BFBFBF" w:themeColor="background1" w:themeShade="BF"/>
+            </w:tcBorders>
+            <w:hideMark/>
+          </w:tcPr>
           <w:p>
             <w:pPr>
               <w:rPr>
+                <w:rFonts w:hint="eastAsia"/>
                 <w:sz w:val="18"/>
                 <w:szCs w:val="21"/>
               </w:rPr>
             </w:pPr>
             <w:r>
               <w:rPr>
+                <w:rFonts w:hint="eastAsia"/>
                 <w:sz w:val="18"/>
                 <w:szCs w:val="21"/>
               </w:rPr>
-              <w:t>亚洲区域边缘节点</w:t>
+              <w:t>East US 2</w:t>
+            </w:r>
+          </w:p>
+        </w:tc>
+        <w:tc>
+          <w:tcPr>
+            <w:tcW w:w="0" w:type="auto"/>
+            <w:tcBorders>
+              <w:top w:val="single" w:sz="4" w:space="0" w:color="BFBFBF" w:themeColor="background1" w:themeShade="BF"/>
+              <w:left w:val="single" w:sz="4" w:space="0" w:color="BFBFBF" w:themeColor="background1" w:themeShade="BF"/>
+              <w:bottom w:val="single" w:sz="4" w:space="0" w:color="BFBFBF" w:themeColor="background1" w:themeShade="BF"/>
+              <w:right w:val="single" w:sz="4" w:space="0" w:color="BFBFBF" w:themeColor="background1" w:themeShade="BF"/>
+            </w:tcBorders>
+            <w:hideMark/>
+          </w:tcPr>
+          <w:p>
+            <w:pPr>
+              <w:rPr>
+                <w:rFonts w:hint="eastAsia"/>
+                <w:sz w:val="18"/>
+                <w:szCs w:val="21"/>
+              </w:rPr>
+            </w:pPr>
+            <w:r>
+              <w:rPr>
+                <w:rFonts w:hint="eastAsia"/>
+                <w:sz w:val="18"/>
+                <w:szCs w:val="21"/>
+              </w:rPr>
+              <w:t>Serverless 后端，按执行次数付费。</w:t>
+            </w:r>
+          </w:p>
+        </w:tc>
+      </w:tr>
+      <w:tr>
+        <w:tc>
+          <w:tcPr>
+            <w:tcW w:w="0" w:type="auto"/>
+            <w:tcBorders>
+              <w:top w:val="single" w:sz="4" w:space="0" w:color="BFBFBF" w:themeColor="background1" w:themeShade="BF"/>
+              <w:left w:val="single" w:sz="4" w:space="0" w:color="BFBFBF" w:themeColor="background1" w:themeShade="BF"/>
+              <w:bottom w:val="single" w:sz="4" w:space="0" w:color="BFBFBF" w:themeColor="background1" w:themeShade="BF"/>
+              <w:right w:val="single" w:sz="4" w:space="0" w:color="BFBFBF" w:themeColor="background1" w:themeShade="BF"/>
+            </w:tcBorders>
+            <w:hideMark/>
+          </w:tcPr>
+          <w:p>
+            <w:pPr>
+              <w:rPr>
+                <w:rFonts w:hint="eastAsia"/>
+                <w:sz w:val="18"/>
+                <w:szCs w:val="21"/>
+              </w:rPr>
+            </w:pPr>
+            <w:r>
+              <w:rPr>
+                <w:rFonts w:hint="eastAsia"/>
+                <w:sz w:val="18"/>
+                <w:szCs w:val="21"/>
+              </w:rPr>
+              <w:t>Blob / Cosmos</w:t>
+            </w:r>
+          </w:p>
+        </w:tc>
+        <w:tc>
+          <w:tcPr>
+            <w:tcW w:w="0" w:type="auto"/>
+            <w:tcBorders>
+              <w:top w:val="single" w:sz="4" w:space="0" w:color="BFBFBF" w:themeColor="background1" w:themeShade="BF"/>
+              <w:left w:val="single" w:sz="4" w:space="0" w:color="BFBFBF" w:themeColor="background1" w:themeShade="BF"/>
+              <w:bottom w:val="single" w:sz="4" w:space="0" w:color="BFBFBF" w:themeColor="background1" w:themeShade="BF"/>
+              <w:right w:val="single" w:sz="4" w:space="0" w:color="BFBFBF" w:themeColor="background1" w:themeShade="BF"/>
+            </w:tcBorders>
+            <w:hideMark/>
+          </w:tcPr>
+          <w:p>
+            <w:pPr>
+              <w:rPr>
+                <w:rFonts w:hint="eastAsia"/>
+                <w:sz w:val="18"/>
+                <w:szCs w:val="21"/>
+              </w:rPr>
+            </w:pPr>
+            <w:r>
+              <w:rPr>
+                <w:rFonts w:hint="eastAsia"/>
+                <w:sz w:val="18"/>
+                <w:szCs w:val="21"/>
+              </w:rPr>
+              <w:t>Cool / Serverless</w:t>
+            </w:r>
+          </w:p>
+        </w:tc>
+        <w:tc>
+          <w:tcPr>
+            <w:tcW w:w="0" w:type="auto"/>
+            <w:tcBorders>
+              <w:top w:val="single" w:sz="4" w:space="0" w:color="BFBFBF" w:themeColor="background1" w:themeShade="BF"/>
+              <w:left w:val="single" w:sz="4" w:space="0" w:color="BFBFBF" w:themeColor="background1" w:themeShade="BF"/>
+              <w:bottom w:val="single" w:sz="4" w:space="0" w:color="BFBFBF" w:themeColor="background1" w:themeShade="BF"/>
+              <w:right w:val="single" w:sz="4" w:space="0" w:color="BFBFBF" w:themeColor="background1" w:themeShade="BF"/>
+            </w:tcBorders>
+            <w:hideMark/>
+          </w:tcPr>
+          <w:p>
+            <w:pPr>
+              <w:rPr>
+                <w:rFonts w:hint="eastAsia"/>
+                <w:sz w:val="18"/>
+                <w:szCs w:val="21"/>
+              </w:rPr>
+            </w:pPr>
+            <w:r>
+              <w:rPr>
+                <w:rFonts w:hint="eastAsia"/>
+                <w:sz w:val="18"/>
+                <w:szCs w:val="21"/>
+              </w:rPr>
+              <w:t>East US 2</w:t>
+            </w:r>
+          </w:p>
+        </w:tc>
+        <w:tc>
+          <w:tcPr>
+            <w:tcW w:w="0" w:type="auto"/>
+            <w:tcBorders>
+              <w:top w:val="single" w:sz="4" w:space="0" w:color="BFBFBF" w:themeColor="background1" w:themeShade="BF"/>
+              <w:left w:val="single" w:sz="4" w:space="0" w:color="BFBFBF" w:themeColor="background1" w:themeShade="BF"/>
+              <w:bottom w:val="single" w:sz="4" w:space="0" w:color="BFBFBF" w:themeColor="background1" w:themeShade="BF"/>
+              <w:right w:val="single" w:sz="4" w:space="0" w:color="BFBFBF" w:themeColor="background1" w:themeShade="BF"/>
+            </w:tcBorders>
+            <w:hideMark/>
+          </w:tcPr>
+          <w:p>
+            <w:pPr>
+              <w:rPr>
+                <w:rFonts w:hint="eastAsia"/>
+                <w:sz w:val="18"/>
+                <w:szCs w:val="21"/>
+              </w:rPr>
+            </w:pPr>
+            <w:r>
+              <w:rPr>
+                <w:rFonts w:hint="eastAsia"/>
+                <w:sz w:val="18"/>
+                <w:szCs w:val="21"/>
+              </w:rPr>
+              <w:t>数据存储。</w:t>
             </w:r>
           </w:p>
         </w:tc>
@@ -2305,6 +2558,7 @@
     <w:p>
       <w:pPr>
         <w:rPr>
+          <w:rFonts w:hint="eastAsia"/>
           <w:sz w:val="18"/>
           <w:szCs w:val="21"/>
         </w:rPr>
@@ -8558,9 +8812,12 @@
 </file>
 
 <file path=customXml/item2.xml><?xml version="1.0" encoding="utf-8"?>
-<p:properties xmlns:p="http://schemas.microsoft.com/office/2006/metadata/properties" xmlns:xsi="http://www.w3.org/2001/XMLSchema-instance" xmlns:pc="http://schemas.microsoft.com/office/infopath/2007/PartnerControls">
-  <documentManagement/>
-</p:properties>
+<?mso-contentType ?>
+<FormTemplates xmlns="http://schemas.microsoft.com/sharepoint/v3/contenttype/forms">
+  <Display>DocumentLibraryForm</Display>
+  <Edit>DocumentLibraryForm</Edit>
+  <New>DocumentLibraryForm</New>
+</FormTemplates>
 </file>
 
 <file path=customXml/item3.xml><?xml version="1.0" encoding="utf-8"?>
@@ -8708,12 +8965,9 @@
 </file>
 
 <file path=customXml/item4.xml><?xml version="1.0" encoding="utf-8"?>
-<?mso-contentType ?>
-<FormTemplates xmlns="http://schemas.microsoft.com/sharepoint/v3/contenttype/forms">
-  <Display>DocumentLibraryForm</Display>
-  <Edit>DocumentLibraryForm</Edit>
-  <New>DocumentLibraryForm</New>
-</FormTemplates>
+<p:properties xmlns:p="http://schemas.microsoft.com/office/2006/metadata/properties" xmlns:xsi="http://www.w3.org/2001/XMLSchema-instance" xmlns:pc="http://schemas.microsoft.com/office/infopath/2007/PartnerControls">
+  <documentManagement/>
+</p:properties>
 </file>
 
 <file path=customXml/itemProps1.xml><?xml version="1.0" encoding="utf-8"?>
@@ -8725,10 +8979,9 @@
 </file>
 
 <file path=customXml/itemProps2.xml><?xml version="1.0" encoding="utf-8"?>
-<ds:datastoreItem xmlns:ds="http://schemas.openxmlformats.org/officeDocument/2006/customXml" ds:itemID="{043FCA66-7866-43D0-B9A4-63F4A5814315}">
+<ds:datastoreItem xmlns:ds="http://schemas.openxmlformats.org/officeDocument/2006/customXml" ds:itemID="{14CE3B63-1CD7-4360-8668-E18B1F63A535}">
   <ds:schemaRefs>
-    <ds:schemaRef ds:uri="http://schemas.microsoft.com/office/2006/metadata/properties"/>
-    <ds:schemaRef ds:uri="http://schemas.microsoft.com/office/infopath/2007/PartnerControls"/>
+    <ds:schemaRef ds:uri="http://schemas.microsoft.com/sharepoint/v3/contenttype/forms"/>
   </ds:schemaRefs>
 </ds:datastoreItem>
 </file>
@@ -8752,9 +9005,10 @@
 </file>
 
 <file path=customXml/itemProps4.xml><?xml version="1.0" encoding="utf-8"?>
-<ds:datastoreItem xmlns:ds="http://schemas.openxmlformats.org/officeDocument/2006/customXml" ds:itemID="{14CE3B63-1CD7-4360-8668-E18B1F63A535}">
+<ds:datastoreItem xmlns:ds="http://schemas.openxmlformats.org/officeDocument/2006/customXml" ds:itemID="{043FCA66-7866-43D0-B9A4-63F4A5814315}">
   <ds:schemaRefs>
-    <ds:schemaRef ds:uri="http://schemas.microsoft.com/sharepoint/v3/contenttype/forms"/>
+    <ds:schemaRef ds:uri="http://schemas.microsoft.com/office/2006/metadata/properties"/>
+    <ds:schemaRef ds:uri="http://schemas.microsoft.com/office/infopath/2007/PartnerControls"/>
   </ds:schemaRefs>
 </ds:datastoreItem>
 </file>
</xml_diff>